<commit_message>
B\303\201O C\303\201O H\341\273\206 TH\341\273\220NG THI\341\272\276T B\341\273\212 NH\303\232NG.docx
</commit_message>
<xml_diff>
--- a/BÁO CÁO HỆ THỐNG THIẾT BỊ NHÚNG.docx
+++ b/BÁO CÁO HỆ THỐNG THIẾT BỊ NHÚNG.docx
@@ -1658,16 +1658,17 @@
     <w:p/>
     <w:p/>
     <w:p/>
+    <w:p/>
     <w:p>
       <w:r>
         <w:drawing>
           <wp:anchor distT="0" distB="0" distL="114300" distR="114300" simplePos="0" relativeHeight="251664384" behindDoc="0" locked="0" layoutInCell="1" allowOverlap="1">
             <wp:simplePos x="0" y="0"/>
             <wp:positionH relativeFrom="column">
-              <wp:posOffset>768985</wp:posOffset>
+              <wp:posOffset>851535</wp:posOffset>
             </wp:positionH>
             <wp:positionV relativeFrom="paragraph">
-              <wp:posOffset>-242570</wp:posOffset>
+              <wp:posOffset>8890</wp:posOffset>
             </wp:positionV>
             <wp:extent cx="4353560" cy="3434715"/>
             <wp:effectExtent l="0" t="0" r="8890" b="0"/>
@@ -1720,9 +1721,24 @@
     <w:p/>
     <w:p/>
     <w:p/>
+    <w:p>
+      <w:bookmarkStart w:id="0" w:name="_GoBack"/>
+      <w:bookmarkEnd w:id="0"/>
+    </w:p>
     <w:p/>
-    <w:p/>
-    <w:p>
+    <w:p>
+      <w:pPr>
+        <w:pStyle w:val="12"/>
+        <w:numPr>
+          <w:ilvl w:val="0"/>
+          <w:numId w:val="3"/>
+        </w:numPr>
+        <w:spacing w:line="360" w:lineRule="auto"/>
+        <w:rPr>
+          <w:sz w:val="26"/>
+          <w:szCs w:val="26"/>
+        </w:rPr>
+      </w:pPr>
       <w:r>
         <mc:AlternateContent>
           <mc:Choice Requires="wps">
@@ -1730,10 +1746,10 @@
               <wp:anchor distT="0" distB="0" distL="114300" distR="114300" simplePos="0" relativeHeight="251665408" behindDoc="0" locked="0" layoutInCell="1" allowOverlap="1">
                 <wp:simplePos x="0" y="0"/>
                 <wp:positionH relativeFrom="column">
-                  <wp:posOffset>811530</wp:posOffset>
+                  <wp:posOffset>671830</wp:posOffset>
                 </wp:positionH>
                 <wp:positionV relativeFrom="paragraph">
-                  <wp:posOffset>12065</wp:posOffset>
+                  <wp:posOffset>1905</wp:posOffset>
                 </wp:positionV>
                 <wp:extent cx="4353560" cy="635"/>
                 <wp:effectExtent l="0" t="0" r="0" b="0"/>
@@ -1840,7 +1856,7 @@
           </mc:Choice>
           <mc:Fallback>
             <w:pict>
-              <v:shape id="_x0000_s1026" o:spid="_x0000_s1026" o:spt="202" type="#_x0000_t202" style="position:absolute;left:0pt;margin-left:63.9pt;margin-top:0.95pt;height:0.05pt;width:342.8pt;mso-wrap-distance-left:9pt;mso-wrap-distance-right:9pt;z-index:251665408;mso-width-relative:page;mso-height-relative:page;" fillcolor="#FFFFFF" filled="t" stroked="f" coordsize="21600,21600" wrapcoords="0 0 0 21600 21600 21600 21600 0" o:gfxdata="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">
+              <v:shape id="_x0000_s1026" o:spid="_x0000_s1026" o:spt="202" type="#_x0000_t202" style="position:absolute;left:0pt;margin-left:52.9pt;margin-top:0.15pt;height:0.05pt;width:342.8pt;mso-wrap-distance-left:9pt;mso-wrap-distance-right:9pt;z-index:251665408;mso-width-relative:page;mso-height-relative:page;" fillcolor="#FFFFFF" filled="t" stroked="f" coordsize="21600,21600" wrapcoords="0 0 0 21600 21600 21600 21600 0" o:gfxdata="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">
                 <v:fill on="t" focussize="0,0"/>
                 <v:stroke on="f"/>
                 <v:imagedata o:title=""/>
@@ -1914,20 +1930,6 @@
           </mc:Fallback>
         </mc:AlternateContent>
       </w:r>
-    </w:p>
-    <w:p>
-      <w:pPr>
-        <w:pStyle w:val="12"/>
-        <w:numPr>
-          <w:ilvl w:val="0"/>
-          <w:numId w:val="3"/>
-        </w:numPr>
-        <w:spacing w:line="360" w:lineRule="auto"/>
-        <w:rPr>
-          <w:sz w:val="26"/>
-          <w:szCs w:val="26"/>
-        </w:rPr>
-      </w:pPr>
       <w:r>
         <w:rPr>
           <w:b/>
@@ -4164,8 +4166,6 @@
               </w:rPr>
               <w:t>void loop()</w:t>
             </w:r>
-            <w:bookmarkStart w:id="0" w:name="_GoBack"/>
-            <w:bookmarkEnd w:id="0"/>
           </w:p>
           <w:p>
             <w:pPr>

</xml_diff>